<commit_message>
thurs afternoon with robert
</commit_message>
<xml_diff>
--- a/jcp_correspondance/response_letter.docx
+++ b/jcp_correspondance/response_letter.docx
@@ -12,7 +12,7 @@
           <w:sz w:val="26"/>
           <w:szCs w:val="26"/>
         </w:rPr>
-        <w:t>September 26, 2016</w:t>
+        <w:t>October 1, 2016</w:t>
       </w:r>
     </w:p>
     <w:p>
@@ -853,7 +853,25 @@
           <w:szCs w:val="26"/>
           <w:lang w:bidi="en-US"/>
         </w:rPr>
-        <w:t xml:space="preserve">In the resubmitted manuscript, we have chosen to broaden the examples section and modify related section of the main text in order to demonstrate that the dominant reaction coordinate is not always the one of interest (see responses to Referee 2, below).  We have therefore pursued a broader overview of the utility of the natural reaction coordinate introduced in this work and have chosen not to focus on the specifics of examples. Instead, we </w:t>
+        <w:t>In the resubmitted manuscript, we have chosen to broaden the examples section and modify related section</w:t>
+      </w:r>
+      <w:r>
+        <w:rPr>
+          <w:rFonts w:ascii="Times" w:hAnsi="Times"/>
+          <w:sz w:val="26"/>
+          <w:szCs w:val="26"/>
+          <w:lang w:bidi="en-US"/>
+        </w:rPr>
+        <w:t>s</w:t>
+      </w:r>
+      <w:r>
+        <w:rPr>
+          <w:rFonts w:ascii="Times" w:hAnsi="Times"/>
+          <w:sz w:val="26"/>
+          <w:szCs w:val="26"/>
+          <w:lang w:bidi="en-US"/>
+        </w:rPr>
+        <w:t xml:space="preserve"> of the main text in order to demonstrate that the dominant reaction coordinate is not always the one of interest (see responses to Referee 2, below).  We have therefore pursued a broader overview of the utility of the natural reaction coordinate introduced in this work and have chosen not to focus on the specifics of examples. Instead, we </w:t>
       </w:r>
       <w:r>
         <w:rPr>
@@ -945,49 +963,9 @@
           <w:rFonts w:ascii="Times" w:hAnsi="Times"/>
           <w:sz w:val="26"/>
           <w:szCs w:val="26"/>
-          <w:highlight w:val="yellow"/>
-          <w:lang w:bidi="en-US"/>
-        </w:rPr>
-        <w:t xml:space="preserve">[TODO: </w:t>
-      </w:r>
-      <w:r>
-        <w:rPr>
-          <w:rFonts w:ascii="Times" w:hAnsi="Times"/>
-          <w:sz w:val="26"/>
-          <w:szCs w:val="26"/>
-          <w:highlight w:val="yellow"/>
-          <w:lang w:bidi="en-US"/>
-        </w:rPr>
-        <w:t>I didn’t address this either</w:t>
-      </w:r>
-      <w:r>
-        <w:rPr>
-          <w:rFonts w:ascii="Times" w:hAnsi="Times"/>
-          <w:sz w:val="26"/>
-          <w:szCs w:val="26"/>
-          <w:highlight w:val="yellow"/>
-          <w:lang w:bidi="en-US"/>
-        </w:rPr>
-        <w:t>. Probably just needs a line or two but I don’t really understand.</w:t>
-      </w:r>
-      <w:r>
-        <w:rPr>
-          <w:rFonts w:ascii="Times" w:hAnsi="Times"/>
-          <w:sz w:val="26"/>
-          <w:szCs w:val="26"/>
-          <w:highlight w:val="yellow"/>
-          <w:lang w:bidi="en-US"/>
-        </w:rPr>
-        <w:t>]</w:t>
-      </w:r>
-      <w:r>
-        <w:rPr>
-          <w:rFonts w:ascii="Times" w:hAnsi="Times"/>
-          <w:sz w:val="26"/>
-          <w:szCs w:val="26"/>
-          <w:lang w:bidi="en-US"/>
-        </w:rPr>
-        <w:t xml:space="preserve"> </w:t>
+          <w:lang w:bidi="en-US"/>
+        </w:rPr>
+        <w:t>This has now been pointed out when tICA is introduced.</w:t>
       </w:r>
     </w:p>
     <w:p>
@@ -1060,7 +1038,16 @@
           <w:szCs w:val="26"/>
           <w:lang w:bidi="en-US"/>
         </w:rPr>
-        <w:t xml:space="preserve">We thank the referee for his or her discussion of Eqn. (1) and agree with the conclusions </w:t>
+        <w:t xml:space="preserve">We thank the referee for his or her discussion of Eqn. (1) and agree with the conclusions presented in the review. </w:t>
+      </w:r>
+      <w:r>
+        <w:rPr>
+          <w:rFonts w:ascii="Times" w:hAnsi="Times"/>
+          <w:sz w:val="26"/>
+          <w:szCs w:val="26"/>
+          <w:lang w:bidi="en-US"/>
+        </w:rPr>
+        <w:t xml:space="preserve">We have therefore noted the connection of the form of Eqn. (1) </w:t>
       </w:r>
       <w:r>
         <w:rPr>
@@ -1070,16 +1057,7 @@
           <w:lang w:bidi="en-US"/>
         </w:rPr>
         <w:lastRenderedPageBreak/>
-        <w:t xml:space="preserve">presented in the review. </w:t>
-      </w:r>
-      <w:r>
-        <w:rPr>
-          <w:rFonts w:ascii="Times" w:hAnsi="Times"/>
-          <w:sz w:val="26"/>
-          <w:szCs w:val="26"/>
-          <w:lang w:bidi="en-US"/>
-        </w:rPr>
-        <w:t>We have therefore noted the connection of the form of Eqn. (1) to the autocorrelation function and cited its relation to the spectral expansion of the propagator.</w:t>
+        <w:t>to the autocorrelation function and cited its relation to the spectral expansion of the propagator.</w:t>
       </w:r>
     </w:p>
     <w:p>
@@ -1294,16 +1272,7 @@
           <w:sz w:val="26"/>
           <w:szCs w:val="26"/>
         </w:rPr>
-        <w:t>the maximum in Eq. (3) could be infinite</w:t>
-      </w:r>
-      <w:r>
-        <w:rPr>
-          <w:rFonts w:ascii="Times" w:hAnsi="Times" w:cs="Times"/>
-          <w:color w:val="auto"/>
-          <w:sz w:val="26"/>
-          <w:szCs w:val="26"/>
-        </w:rPr>
-        <w:t>.”</w:t>
+        <w:t>the maximum in Eq. (3) could be infinite.”</w:t>
       </w:r>
     </w:p>
     <w:p>
@@ -1357,8 +1326,6 @@
         </w:rPr>
         <w:t xml:space="preserve">our use-case (namely, </w:t>
       </w:r>
-      <w:bookmarkStart w:id="0" w:name="_GoBack"/>
-      <w:bookmarkEnd w:id="0"/>
       <w:r>
         <w:rPr>
           <w:rFonts w:ascii="Times" w:hAnsi="Times" w:cs="Times"/>
@@ -1367,6 +1334,55 @@
           <w:szCs w:val="26"/>
         </w:rPr>
         <w:t>protein dynamics) will not produce infinite maxima of Eqn. (3).</w:t>
+      </w:r>
+      <w:r>
+        <w:rPr>
+          <w:rFonts w:ascii="Times" w:hAnsi="Times" w:cs="Times"/>
+          <w:color w:val="auto"/>
+          <w:sz w:val="26"/>
+          <w:szCs w:val="26"/>
+        </w:rPr>
+        <w:t xml:space="preserve"> </w:t>
+      </w:r>
+      <w:r>
+        <w:rPr>
+          <w:rFonts w:ascii="Times" w:hAnsi="Times" w:cs="Times"/>
+          <w:color w:val="auto"/>
+          <w:sz w:val="26"/>
+          <w:szCs w:val="26"/>
+          <w:highlight w:val="yellow"/>
+        </w:rPr>
+        <w:t>Sarich in prinz paper how does error depend on…</w:t>
+      </w:r>
+      <w:r>
+        <w:rPr>
+          <w:rFonts w:ascii="Times" w:hAnsi="Times" w:cs="Times"/>
+          <w:color w:val="auto"/>
+          <w:sz w:val="26"/>
+          <w:szCs w:val="26"/>
+          <w:highlight w:val="yellow"/>
+        </w:rPr>
+        <w:t xml:space="preserve">bla bla. How exactly is the error in the MSM defined? take true dynamics and propagate something forward. Also take the MSM </w:t>
+      </w:r>
+      <w:r>
+        <w:rPr>
+          <w:rFonts w:ascii="Times" w:hAnsi="Times" w:cs="Times"/>
+          <w:color w:val="auto"/>
+          <w:sz w:val="26"/>
+          <w:szCs w:val="26"/>
+          <w:highlight w:val="yellow"/>
+        </w:rPr>
+        <w:t>and propagate something forward. And then compare the 2 propagated densities.</w:t>
+      </w:r>
+      <w:r>
+        <w:rPr>
+          <w:rFonts w:ascii="Times" w:hAnsi="Times" w:cs="Times"/>
+          <w:color w:val="auto"/>
+          <w:sz w:val="26"/>
+          <w:szCs w:val="26"/>
+          <w:highlight w:val="yellow"/>
+        </w:rPr>
+        <w:t xml:space="preserve"> How much error did you incur by using the MSM approximation? Do they use the same norm here?</w:t>
       </w:r>
     </w:p>
     <w:p>
@@ -1861,33 +1877,12 @@
       </w:pPr>
       <w:r>
         <w:rPr>
-          <w:rFonts w:ascii="Times" w:hAnsi="Times"/>
-          <w:sz w:val="26"/>
-          <w:szCs w:val="26"/>
-          <w:highlight w:val="yellow"/>
-          <w:lang w:bidi="en-US"/>
-        </w:rPr>
-        <w:t xml:space="preserve">[TODO: </w:t>
-      </w:r>
-      <w:r>
-        <w:rPr>
-          <w:rFonts w:ascii="Times" w:hAnsi="Times"/>
-          <w:sz w:val="26"/>
-          <w:szCs w:val="26"/>
-          <w:highlight w:val="yellow"/>
-          <w:lang w:bidi="en-US"/>
-        </w:rPr>
-        <w:t>Should it? I couldn’t figure it out.</w:t>
-      </w:r>
-      <w:r>
-        <w:rPr>
-          <w:rFonts w:ascii="Times" w:hAnsi="Times"/>
-          <w:sz w:val="26"/>
-          <w:szCs w:val="26"/>
-          <w:highlight w:val="yellow"/>
-          <w:lang w:bidi="en-US"/>
-        </w:rPr>
-        <w:t>]</w:t>
+          <w:rFonts w:ascii="Times" w:hAnsi="Times" w:cs="Times"/>
+          <w:color w:val="auto"/>
+          <w:sz w:val="26"/>
+          <w:szCs w:val="26"/>
+        </w:rPr>
+        <w:t>This typo has been corrected.</w:t>
       </w:r>
     </w:p>
     <w:p>
@@ -1918,8 +1913,17 @@
         <w:rPr>
           <w:rFonts w:ascii="Times" w:hAnsi="Times" w:cs="Times"/>
           <w:color w:val="auto"/>
-          <w:sz w:val="24"/>
-          <w:szCs w:val="24"/>
+          <w:sz w:val="26"/>
+          <w:szCs w:val="26"/>
+        </w:rPr>
+        <w:t xml:space="preserve"> </w:t>
+      </w:r>
+      <w:r>
+        <w:rPr>
+          <w:rFonts w:ascii="Times" w:hAnsi="Times" w:cs="Times"/>
+          <w:color w:val="auto"/>
+          <w:sz w:val="26"/>
+          <w:szCs w:val="26"/>
         </w:rPr>
         <w:t>(VI) “</w:t>
       </w:r>
@@ -1930,7 +1934,16 @@
           <w:sz w:val="26"/>
           <w:szCs w:val="26"/>
         </w:rPr>
-        <w:t>Can you provide a short derivation of the closed-form solution Eq. (39)?</w:t>
+        <w:t>Can you provide</w:t>
+      </w:r>
+      <w:r>
+        <w:rPr>
+          <w:rFonts w:ascii="Times" w:hAnsi="Times" w:cs="Times"/>
+          <w:color w:val="auto"/>
+          <w:sz w:val="26"/>
+          <w:szCs w:val="26"/>
+        </w:rPr>
+        <w:t xml:space="preserve"> a short derivation of the closed-form solution Eq. (39)?</w:t>
       </w:r>
       <w:r>
         <w:rPr>
@@ -1962,30 +1975,9 @@
           <w:rFonts w:ascii="Times" w:hAnsi="Times"/>
           <w:sz w:val="26"/>
           <w:szCs w:val="26"/>
-          <w:highlight w:val="yellow"/>
-          <w:lang w:bidi="en-US"/>
-        </w:rPr>
-        <w:t xml:space="preserve">[TODO: </w:t>
-      </w:r>
-      <w:r>
-        <w:rPr>
-          <w:rFonts w:ascii="Times" w:hAnsi="Times"/>
-          <w:sz w:val="26"/>
-          <w:szCs w:val="26"/>
-          <w:highlight w:val="yellow"/>
-          <w:lang w:bidi="en-US"/>
-        </w:rPr>
-        <w:t>No clue.</w:t>
-      </w:r>
-      <w:r>
-        <w:rPr>
-          <w:rFonts w:ascii="Times" w:hAnsi="Times"/>
-          <w:sz w:val="26"/>
-          <w:szCs w:val="26"/>
-          <w:highlight w:val="yellow"/>
-          <w:lang w:bidi="en-US"/>
-        </w:rPr>
-        <w:t>]</w:t>
+          <w:lang w:bidi="en-US"/>
+        </w:rPr>
+        <w:t>We thank the reviewer for this suggestion but believe that the derivation is too tangential to the story of the paper to include it here. Instead, we have cited the appropriate reference.</w:t>
       </w:r>
     </w:p>
     <w:p>
@@ -2131,44 +2123,117 @@
           <w:sz w:val="26"/>
           <w:szCs w:val="26"/>
         </w:rPr>
-        <w:t xml:space="preserve">“1) While it would be nice to be able to obtain reaction coordinates without human input, the solution suggest by the authors is not general. For example, it shall fail in the analysis of sufficiently long realistic atomistic simulations of protein folding. There, the timescales of trans-cis transitions are usually longer than that of </w:t>
-      </w:r>
-      <w:r>
-        <w:rPr>
-          <w:rFonts w:ascii="Times" w:hAnsi="Times"/>
-          <w:sz w:val="26"/>
-          <w:szCs w:val="26"/>
-        </w:rPr>
-        <w:lastRenderedPageBreak/>
-        <w:t>the folding. A dominant eigenfunction would describe a trans-cis transition rather then folding process. In other words, a dominant eigenvector does not always correspond to the eigenvector of interest. This point was discussed in a recent work by Banushkina and Krivov JCP 2015, 143, 184108.”</w:t>
-      </w:r>
-    </w:p>
-    <w:p>
-      <w:pPr>
-        <w:jc w:val="both"/>
-        <w:rPr>
-          <w:rFonts w:ascii="Times" w:hAnsi="Times"/>
-          <w:sz w:val="26"/>
-          <w:szCs w:val="26"/>
-        </w:rPr>
-      </w:pPr>
-    </w:p>
-    <w:p>
-      <w:pPr>
-        <w:jc w:val="both"/>
-        <w:rPr>
-          <w:rFonts w:ascii="Times" w:hAnsi="Times"/>
-          <w:sz w:val="26"/>
-          <w:szCs w:val="26"/>
-        </w:rPr>
-      </w:pPr>
-      <w:r>
-        <w:rPr>
-          <w:rFonts w:ascii="Times" w:hAnsi="Times"/>
-          <w:sz w:val="26"/>
-          <w:szCs w:val="26"/>
-        </w:rPr>
-        <w:t xml:space="preserve">We thank the referee for the suggested reference, and we have added the citation and incorporated a discussion of its relevant result. Furthermore, throughout the revised version of the manuscript, we have added emphasis that the method presented naturally produces </w:t>
+        <w:t>“1) While it would be nice to be able to obtain reaction coordinates without human input, the solution suggest by the authors is not general. For example, it shall fail in the analysis of sufficiently long realistic atomistic simulations of protein folding. There, the timescales of trans-cis transitions are usually longer than that of the folding. A dominant eigenfunction would describe a trans-cis transition rather then folding process. In other words, a dominant eigenvector does not always correspond to the eigenvector of interest. This point was discussed in a recent work by Banushkina and Krivov JCP 2015, 143, 184108.”</w:t>
+      </w:r>
+    </w:p>
+    <w:p>
+      <w:pPr>
+        <w:jc w:val="both"/>
+        <w:rPr>
+          <w:rFonts w:ascii="Times" w:hAnsi="Times"/>
+          <w:sz w:val="26"/>
+          <w:szCs w:val="26"/>
+        </w:rPr>
+      </w:pPr>
+    </w:p>
+    <w:p>
+      <w:pPr>
+        <w:jc w:val="both"/>
+        <w:rPr>
+          <w:rFonts w:ascii="Times" w:hAnsi="Times"/>
+          <w:sz w:val="26"/>
+          <w:szCs w:val="26"/>
+        </w:rPr>
+      </w:pPr>
+      <w:r>
+        <w:rPr>
+          <w:rFonts w:ascii="Times" w:hAnsi="Times"/>
+          <w:sz w:val="26"/>
+          <w:szCs w:val="26"/>
+        </w:rPr>
+        <w:t xml:space="preserve">We thank the referee for the suggested reference, and we have added the </w:t>
+      </w:r>
+      <w:r>
+        <w:rPr>
+          <w:rFonts w:ascii="Times" w:hAnsi="Times"/>
+          <w:sz w:val="26"/>
+          <w:szCs w:val="26"/>
+        </w:rPr>
+        <w:t xml:space="preserve">recommended </w:t>
+      </w:r>
+      <w:r>
+        <w:rPr>
+          <w:rFonts w:ascii="Times" w:hAnsi="Times"/>
+          <w:sz w:val="26"/>
+          <w:szCs w:val="26"/>
+        </w:rPr>
+        <w:t>citation</w:t>
+      </w:r>
+      <w:r>
+        <w:rPr>
+          <w:rFonts w:ascii="Times" w:hAnsi="Times"/>
+          <w:sz w:val="26"/>
+          <w:szCs w:val="26"/>
+        </w:rPr>
+        <w:t xml:space="preserve"> as well as an additional </w:t>
+      </w:r>
+      <w:r>
+        <w:rPr>
+          <w:rFonts w:ascii="Times" w:hAnsi="Times"/>
+          <w:sz w:val="26"/>
+          <w:szCs w:val="26"/>
+        </w:rPr>
+        <w:t>citation</w:t>
+      </w:r>
+      <w:r>
+        <w:rPr>
+          <w:rFonts w:ascii="Times" w:hAnsi="Times"/>
+          <w:sz w:val="26"/>
+          <w:szCs w:val="26"/>
+        </w:rPr>
+        <w:t xml:space="preserve"> and</w:t>
+      </w:r>
+      <w:r>
+        <w:rPr>
+          <w:rFonts w:ascii="Times" w:hAnsi="Times"/>
+          <w:sz w:val="26"/>
+          <w:szCs w:val="26"/>
+        </w:rPr>
+        <w:t xml:space="preserve"> have</w:t>
+      </w:r>
+      <w:bookmarkStart w:id="0" w:name="_GoBack"/>
+      <w:bookmarkEnd w:id="0"/>
+      <w:r>
+        <w:rPr>
+          <w:rFonts w:ascii="Times" w:hAnsi="Times"/>
+          <w:sz w:val="26"/>
+          <w:szCs w:val="26"/>
+        </w:rPr>
+        <w:t xml:space="preserve"> incorporated a discussion of </w:t>
+      </w:r>
+      <w:r>
+        <w:rPr>
+          <w:rFonts w:ascii="Times" w:hAnsi="Times"/>
+          <w:sz w:val="26"/>
+          <w:szCs w:val="26"/>
+        </w:rPr>
+        <w:t>those</w:t>
+      </w:r>
+      <w:r>
+        <w:rPr>
+          <w:rFonts w:ascii="Times" w:hAnsi="Times"/>
+          <w:sz w:val="26"/>
+          <w:szCs w:val="26"/>
+        </w:rPr>
+        <w:t xml:space="preserve"> findings</w:t>
+      </w:r>
+      <w:r>
+        <w:rPr>
+          <w:rFonts w:ascii="Times" w:hAnsi="Times"/>
+          <w:sz w:val="26"/>
+          <w:szCs w:val="26"/>
+        </w:rPr>
+        <w:t xml:space="preserve">. Furthermore, throughout the revised version of the manuscript, we have added emphasis that the method presented naturally produces </w:t>
       </w:r>
       <w:r>
         <w:rPr>
@@ -2350,25 +2415,91 @@
           <w:rFonts w:ascii="Times" w:hAnsi="Times"/>
           <w:sz w:val="26"/>
           <w:szCs w:val="26"/>
-        </w:rPr>
-      </w:pPr>
-      <w:r>
-        <w:rPr>
-          <w:rFonts w:ascii="Times" w:hAnsi="Times"/>
-          <w:sz w:val="26"/>
-          <w:szCs w:val="26"/>
-          <w:lang w:bidi="en-US"/>
-        </w:rPr>
-        <w:t>Again, we thank the referee for this suggestion. Section II D extensively discusses the committor function formulation, with emphasis on the idea that a natural reaction coordinate should not be a function of predefined regions in phase space.</w:t>
-      </w:r>
-    </w:p>
-    <w:p>
-      <w:pPr>
-        <w:jc w:val="both"/>
-        <w:rPr>
-          <w:rFonts w:ascii="Times" w:hAnsi="Times"/>
-          <w:sz w:val="26"/>
-          <w:szCs w:val="26"/>
+          <w:lang w:bidi="en-US"/>
+        </w:rPr>
+      </w:pPr>
+      <w:r>
+        <w:rPr>
+          <w:rFonts w:ascii="Times" w:hAnsi="Times"/>
+          <w:sz w:val="26"/>
+          <w:szCs w:val="26"/>
+          <w:lang w:bidi="en-US"/>
+        </w:rPr>
+        <w:t>Again, we thank the referee for this suggestion. Section II D extensively discusses the</w:t>
+      </w:r>
+      <w:r>
+        <w:rPr>
+          <w:rFonts w:ascii="Times" w:hAnsi="Times"/>
+          <w:sz w:val="26"/>
+          <w:szCs w:val="26"/>
+          <w:lang w:bidi="en-US"/>
+        </w:rPr>
+        <w:t xml:space="preserve"> committor function formulation. The main difference between the two formulations is that the spectral approach doesn’t require prior identification of metastable states.</w:t>
+      </w:r>
+      <w:r>
+        <w:rPr>
+          <w:rFonts w:ascii="Times" w:hAnsi="Times"/>
+          <w:sz w:val="26"/>
+          <w:szCs w:val="26"/>
+          <w:lang w:bidi="en-US"/>
+        </w:rPr>
+        <w:t xml:space="preserve"> </w:t>
+      </w:r>
+      <w:r>
+        <w:rPr>
+          <w:rFonts w:ascii="Times" w:hAnsi="Times"/>
+          <w:sz w:val="26"/>
+          <w:szCs w:val="26"/>
+          <w:lang w:bidi="en-US"/>
+        </w:rPr>
+        <w:t xml:space="preserve">In situations where metastable states are known </w:t>
+      </w:r>
+      <w:r>
+        <w:rPr>
+          <w:rFonts w:ascii="Times" w:hAnsi="Times"/>
+          <w:i/>
+          <w:sz w:val="26"/>
+          <w:szCs w:val="26"/>
+          <w:lang w:bidi="en-US"/>
+        </w:rPr>
+        <w:t>a priori</w:t>
+      </w:r>
+      <w:r>
+        <w:rPr>
+          <w:rFonts w:ascii="Times" w:hAnsi="Times"/>
+          <w:sz w:val="26"/>
+          <w:szCs w:val="26"/>
+          <w:lang w:bidi="en-US"/>
+        </w:rPr>
+        <w:t xml:space="preserve">, the committor function </w:t>
+      </w:r>
+      <w:r>
+        <w:rPr>
+          <w:rFonts w:ascii="Times" w:hAnsi="Times"/>
+          <w:sz w:val="26"/>
+          <w:szCs w:val="26"/>
+          <w:lang w:bidi="en-US"/>
+        </w:rPr>
+        <w:t>is an appealing way</w:t>
+      </w:r>
+      <w:r>
+        <w:rPr>
+          <w:rFonts w:ascii="Times" w:hAnsi="Times"/>
+          <w:sz w:val="26"/>
+          <w:szCs w:val="26"/>
+          <w:lang w:bidi="en-US"/>
+        </w:rPr>
+        <w:t xml:space="preserve"> to generate a reaction coordinate.</w:t>
+      </w:r>
+    </w:p>
+    <w:p>
+      <w:pPr>
+        <w:jc w:val="both"/>
+        <w:rPr>
+          <w:rFonts w:ascii="Times" w:hAnsi="Times"/>
+          <w:sz w:val="26"/>
+          <w:szCs w:val="26"/>
+          <w:lang w:bidi="en-US"/>
         </w:rPr>
       </w:pPr>
     </w:p>
@@ -2428,18 +2559,17 @@
           <w:sz w:val="26"/>
           <w:szCs w:val="26"/>
         </w:rPr>
-        <w:t>The most crucial distinction between the natural reaction coordinate as defined in this work and the dominant eigenvector in the diffusion maps framework is that the former yields a straightforward mathematical relationship between a dynamical process’s eigenvector and the timescale with which it is associated, whereas diffusion maps do not provide timescale information in a straightforward way.</w:t>
-      </w:r>
-    </w:p>
-    <w:p>
-      <w:pPr>
-        <w:jc w:val="both"/>
-        <w:rPr>
-          <w:rFonts w:ascii="Times" w:hAnsi="Times"/>
-          <w:sz w:val="26"/>
-          <w:szCs w:val="26"/>
-        </w:rPr>
-      </w:pPr>
+        <w:t xml:space="preserve">The most crucial distinction between the natural reaction coordinate as defined in this work and the dominant eigenvector in the diffusion maps framework is that the former yields a straightforward mathematical relationship between a dynamical process’s eigenvector and the timescale </w:t>
+      </w:r>
+      <w:r>
+        <w:rPr>
+          <w:rFonts w:ascii="Times" w:hAnsi="Times"/>
+          <w:sz w:val="26"/>
+          <w:szCs w:val="26"/>
+        </w:rPr>
+        <w:lastRenderedPageBreak/>
+        <w:t>with which it is associated, whereas diffusion maps do not provide timescale information in a straightforward way.</w:t>
+      </w:r>
     </w:p>
     <w:p>
       <w:pPr>
@@ -2564,7 +2694,7 @@
                             <w:rPr>
                               <w:noProof/>
                             </w:rPr>
-                            <w:t>3</w:t>
+                            <w:t>4</w:t>
                           </w:r>
                           <w:r>
                             <w:fldChar w:fldCharType="end"/>

</xml_diff>